<commit_message>
Added Product Recommendation column
</commit_message>
<xml_diff>
--- a/joe_hunter_screenshots.docx
+++ b/joe_hunter_screenshots.docx
@@ -62,16 +62,15 @@
         <w:t xml:space="preserve"> with correct formatting and no resulting Power Query errors.</w:t>
       </w:r>
     </w:p>
-    <w:p/>
     <w:p>
       <w:r>
         <w:rPr>
           <w:noProof/>
         </w:rPr>
         <w:drawing>
-          <wp:inline distT="0" distB="0" distL="0" distR="0" wp14:anchorId="1383FF5E" wp14:editId="30EFC75F">
-            <wp:extent cx="5731510" cy="3820795"/>
-            <wp:effectExtent l="0" t="0" r="2540" b="8255"/>
+          <wp:inline distT="0" distB="0" distL="0" distR="0" wp14:anchorId="1383FF5E" wp14:editId="0697FB9B">
+            <wp:extent cx="5340350" cy="3560036"/>
+            <wp:effectExtent l="0" t="0" r="0" b="2540"/>
             <wp:docPr id="1" name="Picture 1" descr="Graphical user interface, application, table&#10;&#10;Description automatically generated"/>
             <wp:cNvGraphicFramePr>
               <a:graphicFrameLocks xmlns:a="http://schemas.openxmlformats.org/drawingml/2006/main" noChangeAspect="1"/>
@@ -92,6 +91,175 @@
                   <pic:spPr>
                     <a:xfrm>
                       <a:off x="0" y="0"/>
+                      <a:ext cx="5344255" cy="3562639"/>
+                    </a:xfrm>
+                    <a:prstGeom prst="rect">
+                      <a:avLst/>
+                    </a:prstGeom>
+                  </pic:spPr>
+                </pic:pic>
+              </a:graphicData>
+            </a:graphic>
+          </wp:inline>
+        </w:drawing>
+      </w:r>
+    </w:p>
+    <w:p/>
+    <w:p>
+      <w:pPr>
+        <w:rPr>
+          <w:rFonts w:ascii="Open Sans" w:hAnsi="Open Sans" w:cs="Open Sans"/>
+          <w:color w:val="525C65"/>
+          <w:sz w:val="21"/>
+          <w:szCs w:val="21"/>
+          <w:shd w:val="clear" w:color="auto" w:fill="FFFFFF"/>
+        </w:rPr>
+      </w:pPr>
+      <w:r>
+        <w:rPr>
+          <w:rFonts w:ascii="Open Sans" w:hAnsi="Open Sans" w:cs="Open Sans"/>
+          <w:color w:val="525C65"/>
+          <w:sz w:val="21"/>
+          <w:szCs w:val="21"/>
+          <w:shd w:val="clear" w:color="auto" w:fill="FFFFFF"/>
+        </w:rPr>
+        <w:t>The ‘Purchase List’ table is un-pivoted, organized, and has a date column that is correctly formatted as a date. There should be no resulting Power Query errors for any of the columns or rows.</w:t>
+      </w:r>
+    </w:p>
+    <w:p>
+      <w:pPr>
+        <w:rPr>
+          <w:rFonts w:ascii="Open Sans" w:hAnsi="Open Sans" w:cs="Open Sans"/>
+          <w:color w:val="525C65"/>
+          <w:sz w:val="21"/>
+          <w:szCs w:val="21"/>
+          <w:shd w:val="clear" w:color="auto" w:fill="FFFFFF"/>
+        </w:rPr>
+      </w:pPr>
+      <w:r>
+        <w:rPr>
+          <w:rFonts w:ascii="Open Sans" w:hAnsi="Open Sans" w:cs="Open Sans"/>
+          <w:noProof/>
+          <w:color w:val="525C65"/>
+          <w:sz w:val="21"/>
+          <w:szCs w:val="21"/>
+          <w:shd w:val="clear" w:color="auto" w:fill="FFFFFF"/>
+        </w:rPr>
+        <w:drawing>
+          <wp:inline distT="0" distB="0" distL="0" distR="0" wp14:anchorId="48F4F0EA" wp14:editId="1CC2C949">
+            <wp:extent cx="5721350" cy="2355850"/>
+            <wp:effectExtent l="0" t="0" r="0" b="6350"/>
+            <wp:docPr id="2" name="Picture 2"/>
+            <wp:cNvGraphicFramePr>
+              <a:graphicFrameLocks xmlns:a="http://schemas.openxmlformats.org/drawingml/2006/main" noChangeAspect="1"/>
+            </wp:cNvGraphicFramePr>
+            <a:graphic xmlns:a="http://schemas.openxmlformats.org/drawingml/2006/main">
+              <a:graphicData uri="http://schemas.openxmlformats.org/drawingml/2006/picture">
+                <pic:pic xmlns:pic="http://schemas.openxmlformats.org/drawingml/2006/picture">
+                  <pic:nvPicPr>
+                    <pic:cNvPr id="0" name="Picture 1"/>
+                    <pic:cNvPicPr>
+                      <a:picLocks noChangeAspect="1" noChangeArrowheads="1"/>
+                    </pic:cNvPicPr>
+                  </pic:nvPicPr>
+                  <pic:blipFill>
+                    <a:blip r:embed="rId5" cstate="print">
+                      <a:extLst>
+                        <a:ext uri="{28A0092B-C50C-407E-A947-70E740481C1C}">
+                          <a14:useLocalDpi xmlns:a14="http://schemas.microsoft.com/office/drawing/2010/main" val="0"/>
+                        </a:ext>
+                      </a:extLst>
+                    </a:blip>
+                    <a:srcRect/>
+                    <a:stretch>
+                      <a:fillRect/>
+                    </a:stretch>
+                  </pic:blipFill>
+                  <pic:spPr bwMode="auto">
+                    <a:xfrm>
+                      <a:off x="0" y="0"/>
+                      <a:ext cx="5721350" cy="2355850"/>
+                    </a:xfrm>
+                    <a:prstGeom prst="rect">
+                      <a:avLst/>
+                    </a:prstGeom>
+                    <a:noFill/>
+                    <a:ln>
+                      <a:noFill/>
+                    </a:ln>
+                  </pic:spPr>
+                </pic:pic>
+              </a:graphicData>
+            </a:graphic>
+          </wp:inline>
+        </w:drawing>
+      </w:r>
+    </w:p>
+    <w:p/>
+    <w:p/>
+    <w:p/>
+    <w:p>
+      <w:pPr>
+        <w:rPr>
+          <w:rFonts w:ascii="Open Sans" w:hAnsi="Open Sans" w:cs="Open Sans"/>
+          <w:color w:val="525C65"/>
+          <w:sz w:val="21"/>
+          <w:szCs w:val="21"/>
+          <w:shd w:val="clear" w:color="auto" w:fill="FFFFFF"/>
+        </w:rPr>
+      </w:pPr>
+      <w:r>
+        <w:rPr>
+          <w:rFonts w:ascii="Open Sans" w:hAnsi="Open Sans" w:cs="Open Sans"/>
+          <w:color w:val="525C65"/>
+          <w:sz w:val="21"/>
+          <w:szCs w:val="21"/>
+          <w:shd w:val="clear" w:color="auto" w:fill="FFFFFF"/>
+        </w:rPr>
+        <w:lastRenderedPageBreak/>
+        <w:t>The income categories should be defined using a DAX formula. The DAX formula should aggregate the different predicted customer incomes into buckets which can be used to create a histogram. The appropriate bin size for the histogram can be determined by the student but should still be a good reflection of the range, distribution, and shape of the data. It is recommended that the histogram contain at least 4 columns. Refer to the histogram example in the instructions section.</w:t>
+      </w:r>
+    </w:p>
+    <w:p>
+      <w:pPr>
+        <w:rPr>
+          <w:rFonts w:ascii="Open Sans" w:hAnsi="Open Sans" w:cs="Open Sans"/>
+          <w:color w:val="525C65"/>
+          <w:sz w:val="21"/>
+          <w:szCs w:val="21"/>
+          <w:shd w:val="clear" w:color="auto" w:fill="FFFFFF"/>
+        </w:rPr>
+      </w:pPr>
+    </w:p>
+    <w:p>
+      <w:r>
+        <w:rPr>
+          <w:noProof/>
+        </w:rPr>
+        <w:drawing>
+          <wp:inline distT="0" distB="0" distL="0" distR="0" wp14:anchorId="135DE6BE" wp14:editId="4A3B2C3B">
+            <wp:extent cx="5731510" cy="3820795"/>
+            <wp:effectExtent l="0" t="0" r="2540" b="8255"/>
+            <wp:docPr id="3" name="Picture 3" descr="Graphical user interface, application, table, Excel&#10;&#10;Description automatically generated"/>
+            <wp:cNvGraphicFramePr>
+              <a:graphicFrameLocks xmlns:a="http://schemas.openxmlformats.org/drawingml/2006/main" noChangeAspect="1"/>
+            </wp:cNvGraphicFramePr>
+            <a:graphic xmlns:a="http://schemas.openxmlformats.org/drawingml/2006/main">
+              <a:graphicData uri="http://schemas.openxmlformats.org/drawingml/2006/picture">
+                <pic:pic xmlns:pic="http://schemas.openxmlformats.org/drawingml/2006/picture">
+                  <pic:nvPicPr>
+                    <pic:cNvPr id="3" name="Picture 3" descr="Graphical user interface, application, table, Excel&#10;&#10;Description automatically generated"/>
+                    <pic:cNvPicPr/>
+                  </pic:nvPicPr>
+                  <pic:blipFill>
+                    <a:blip r:embed="rId6"/>
+                    <a:stretch>
+                      <a:fillRect/>
+                    </a:stretch>
+                  </pic:blipFill>
+                  <pic:spPr>
+                    <a:xfrm>
+                      <a:off x="0" y="0"/>
                       <a:ext cx="5731510" cy="3820795"/>
                     </a:xfrm>
                     <a:prstGeom prst="rect">
@@ -124,7 +292,7 @@
           <w:szCs w:val="21"/>
           <w:shd w:val="clear" w:color="auto" w:fill="FFFFFF"/>
         </w:rPr>
-        <w:t>The ‘Purchase List’ table is un-pivoted, organized, and has a date column that is correctly formatted as a date. There should be no resulting Power Query errors for any of the columns or rows.</w:t>
+        <w:t>The product recommendations should be defined using a DAX formula. The DAX formula should use logic to determine which products are recommended to different income categories. The recommended product for each income category can be determined by the student.</w:t>
       </w:r>
     </w:p>
     <w:p>
@@ -138,10 +306,60 @@
         </w:rPr>
       </w:pPr>
     </w:p>
+    <w:p>
+      <w:r>
+        <w:rPr>
+          <w:noProof/>
+        </w:rPr>
+        <w:lastRenderedPageBreak/>
+        <w:drawing>
+          <wp:inline distT="0" distB="0" distL="0" distR="0" wp14:anchorId="1DC083B2" wp14:editId="01515410">
+            <wp:extent cx="5731510" cy="3820795"/>
+            <wp:effectExtent l="0" t="0" r="2540" b="8255"/>
+            <wp:docPr id="4" name="Picture 4" descr="Graphical user interface, application, table, Excel&#10;&#10;Description automatically generated"/>
+            <wp:cNvGraphicFramePr>
+              <a:graphicFrameLocks xmlns:a="http://schemas.openxmlformats.org/drawingml/2006/main" noChangeAspect="1"/>
+            </wp:cNvGraphicFramePr>
+            <a:graphic xmlns:a="http://schemas.openxmlformats.org/drawingml/2006/main">
+              <a:graphicData uri="http://schemas.openxmlformats.org/drawingml/2006/picture">
+                <pic:pic xmlns:pic="http://schemas.openxmlformats.org/drawingml/2006/picture">
+                  <pic:nvPicPr>
+                    <pic:cNvPr id="4" name="Picture 4" descr="Graphical user interface, application, table, Excel&#10;&#10;Description automatically generated"/>
+                    <pic:cNvPicPr/>
+                  </pic:nvPicPr>
+                  <pic:blipFill>
+                    <a:blip r:embed="rId7"/>
+                    <a:stretch>
+                      <a:fillRect/>
+                    </a:stretch>
+                  </pic:blipFill>
+                  <pic:spPr>
+                    <a:xfrm>
+                      <a:off x="0" y="0"/>
+                      <a:ext cx="5731510" cy="3820795"/>
+                    </a:xfrm>
+                    <a:prstGeom prst="rect">
+                      <a:avLst/>
+                    </a:prstGeom>
+                  </pic:spPr>
+                </pic:pic>
+              </a:graphicData>
+            </a:graphic>
+          </wp:inline>
+        </w:drawing>
+      </w:r>
+    </w:p>
+    <w:p/>
     <w:p/>
     <w:sectPr>
       <w:pgSz w:w="11906" w:h="16838"/>
       <w:pgMar w:top="1440" w:right="1440" w:bottom="1440" w:left="1440" w:header="708" w:footer="708" w:gutter="0"/>
+      <w:pgBorders w:offsetFrom="page">
+        <w:top w:val="single" w:sz="4" w:space="24" w:color="auto"/>
+        <w:left w:val="single" w:sz="4" w:space="24" w:color="auto"/>
+        <w:bottom w:val="single" w:sz="4" w:space="24" w:color="auto"/>
+        <w:right w:val="single" w:sz="4" w:space="24" w:color="auto"/>
+      </w:pgBorders>
       <w:cols w:space="708"/>
       <w:docGrid w:linePitch="360"/>
     </w:sectPr>

</xml_diff>